<commit_message>
-Friday meeting information added
</commit_message>
<xml_diff>
--- a/docs/Meetings.docx
+++ b/docs/Meetings.docx
@@ -1076,180 +1076,462 @@
         </w:rPr>
         <w:t>Makes it easier if you are changing a class.</w:t>
       </w:r>
+    </w:p>
+    <w:p>
+      <w:pPr>
+        <w:pStyle w:val="Lijstalinea"/>
+        <w:numPr>
+          <w:ilvl w:val="2"/>
+          <w:numId w:val="1"/>
+        </w:numPr>
+        <w:rPr>
+          <w:lang w:val="en-US"/>
+        </w:rPr>
+      </w:pPr>
+      <w:r>
+        <w:rPr>
+          <w:lang w:val="en-US"/>
+        </w:rPr>
+        <w:t>More cohesion.</w:t>
+      </w:r>
+    </w:p>
+    <w:p>
+      <w:pPr>
+        <w:pStyle w:val="Lijstalinea"/>
+        <w:numPr>
+          <w:ilvl w:val="2"/>
+          <w:numId w:val="1"/>
+        </w:numPr>
+        <w:rPr>
+          <w:lang w:val="en-US"/>
+        </w:rPr>
+      </w:pPr>
+      <w:r>
+        <w:rPr>
+          <w:lang w:val="en-US"/>
+        </w:rPr>
+        <w:t xml:space="preserve">Methods associated with unpacking </w:t>
+      </w:r>
+      <w:r>
+        <w:rPr>
+          <w:lang w:val="en-US"/>
+        </w:rPr>
+        <w:t xml:space="preserve">an </w:t>
+      </w:r>
+      <w:r>
+        <w:rPr>
+          <w:lang w:val="en-US"/>
+        </w:rPr>
+        <w:t>object of the type are encapsulated in the class at the given type.</w:t>
+      </w:r>
+    </w:p>
+    <w:p>
+      <w:pPr>
+        <w:pStyle w:val="Lijstalinea"/>
+        <w:numPr>
+          <w:ilvl w:val="2"/>
+          <w:numId w:val="1"/>
+        </w:numPr>
+        <w:rPr>
+          <w:lang w:val="en-US"/>
+        </w:rPr>
+      </w:pPr>
+      <w:r>
+        <w:rPr>
+          <w:lang w:val="en-US"/>
+        </w:rPr>
+        <w:t>More intuitive.</w:t>
+      </w:r>
+    </w:p>
+    <w:p>
+      <w:pPr>
+        <w:rPr>
+          <w:lang w:val="en-US"/>
+        </w:rPr>
+      </w:pPr>
+    </w:p>
+    <w:p>
+      <w:pPr>
+        <w:pStyle w:val="Lijstalinea"/>
+        <w:numPr>
+          <w:ilvl w:val="0"/>
+          <w:numId w:val="1"/>
+        </w:numPr>
+        <w:rPr>
+          <w:lang w:val="en-US"/>
+        </w:rPr>
+      </w:pPr>
+      <w:r>
+        <w:rPr>
+          <w:lang w:val="en-US"/>
+        </w:rPr>
+        <w:t xml:space="preserve">We have </w:t>
+      </w:r>
+      <w:proofErr w:type="spellStart"/>
+      <w:r>
+        <w:rPr>
+          <w:lang w:val="en-US"/>
+        </w:rPr>
+        <w:t>ldl</w:t>
+      </w:r>
+      <w:proofErr w:type="spellEnd"/>
+      <w:r>
+        <w:rPr>
+          <w:lang w:val="en-US"/>
+        </w:rPr>
+        <w:t>+</w:t>
+      </w:r>
+    </w:p>
+    <w:p>
+      <w:pPr>
+        <w:pStyle w:val="Lijstalinea"/>
+        <w:numPr>
+          <w:ilvl w:val="0"/>
+          <w:numId w:val="1"/>
+        </w:numPr>
+        <w:rPr>
+          <w:lang w:val="en-US"/>
+        </w:rPr>
+      </w:pPr>
+      <w:r>
+        <w:rPr>
+          <w:lang w:val="en-US"/>
+        </w:rPr>
+        <w:t xml:space="preserve">Work distribution looks </w:t>
+      </w:r>
+      <w:r>
+        <w:rPr>
+          <w:lang w:val="en-US"/>
+        </w:rPr>
+        <w:t>awful</w:t>
+      </w:r>
+    </w:p>
+    <w:p>
+      <w:pPr>
+        <w:pStyle w:val="Lijstalinea"/>
+        <w:numPr>
+          <w:ilvl w:val="2"/>
+          <w:numId w:val="1"/>
+        </w:numPr>
+        <w:rPr>
+          <w:lang w:val="en-US"/>
+        </w:rPr>
+      </w:pPr>
+      <w:r>
+        <w:rPr>
+          <w:lang w:val="en-US"/>
+        </w:rPr>
+        <w:t>Ethan and Hao have about 95% of all pushes.</w:t>
+      </w:r>
+    </w:p>
+    <w:p>
+      <w:pPr>
+        <w:pStyle w:val="Lijstalinea"/>
+        <w:numPr>
+          <w:ilvl w:val="2"/>
+          <w:numId w:val="1"/>
+        </w:numPr>
+        <w:rPr>
+          <w:lang w:val="en-US"/>
+        </w:rPr>
+      </w:pPr>
+      <w:r>
+        <w:rPr>
+          <w:lang w:val="en-US"/>
+        </w:rPr>
+        <w:lastRenderedPageBreak/>
+        <w:t>Lack of merges to development and master branch.</w:t>
+      </w:r>
+    </w:p>
+    <w:p>
+      <w:pPr>
+        <w:rPr>
+          <w:lang w:val="en-US"/>
+        </w:rPr>
+      </w:pPr>
+    </w:p>
+    <w:p>
+      <w:pPr>
+        <w:rPr>
+          <w:lang w:val="en-US"/>
+        </w:rPr>
+      </w:pPr>
+      <w:r>
+        <w:rPr>
+          <w:lang w:val="en-US"/>
+        </w:rPr>
+        <w:t>04-03-2020:</w:t>
+      </w:r>
+    </w:p>
+    <w:p/>
+    <w:p>
+      <w:pPr>
+        <w:pStyle w:val="Lijstalinea"/>
+        <w:numPr>
+          <w:ilvl w:val="0"/>
+          <w:numId w:val="3"/>
+        </w:numPr>
+      </w:pPr>
+      <w:r>
+        <w:t xml:space="preserve">Change </w:t>
+      </w:r>
+      <w:proofErr w:type="spellStart"/>
+      <w:r>
+        <w:t>branch</w:t>
+      </w:r>
+      <w:proofErr w:type="spellEnd"/>
+      <w:r>
+        <w:t xml:space="preserve"> </w:t>
+      </w:r>
+      <w:proofErr w:type="spellStart"/>
+      <w:r>
+        <w:t>strategy</w:t>
+      </w:r>
+      <w:proofErr w:type="spellEnd"/>
+    </w:p>
+    <w:p/>
+    <w:p>
+      <w:pPr>
+        <w:rPr>
+          <w:lang w:val="en-US"/>
+        </w:rPr>
+      </w:pPr>
+      <w:r>
+        <w:rPr>
+          <w:lang w:val="en-US"/>
+        </w:rPr>
+        <w:t xml:space="preserve">After careful consideration we saw that we have way too many branches and that it is not a clean environment to work in. We merged (during the meeting) every branch into develop. From now on when we want to create a new feature we create a new branch on top of develop. When </w:t>
+      </w:r>
+      <w:proofErr w:type="spellStart"/>
+      <w:r>
+        <w:rPr>
+          <w:lang w:val="en-US"/>
+        </w:rPr>
+        <w:t>its</w:t>
+      </w:r>
+      <w:proofErr w:type="spellEnd"/>
+      <w:r>
+        <w:rPr>
+          <w:lang w:val="en-US"/>
+        </w:rPr>
+        <w:t xml:space="preserve"> done we go to the issue we just fixed, create a merge request and merge that feature branch into develop. That way we have every finished feature in the develop branch and everybody can directly use it. (it's the branch strategy that we actually had to use). Also apparently branch names have to be in lower case letters (convention) Let's do that from now on as well!</w:t>
+      </w:r>
+    </w:p>
+    <w:p>
+      <w:pPr>
+        <w:rPr>
+          <w:lang w:val="en-US"/>
+        </w:rPr>
+      </w:pPr>
+    </w:p>
+    <w:p>
+      <w:pPr>
+        <w:pStyle w:val="Lijstalinea"/>
+        <w:numPr>
+          <w:ilvl w:val="0"/>
+          <w:numId w:val="3"/>
+        </w:numPr>
+      </w:pPr>
+      <w:proofErr w:type="spellStart"/>
+      <w:r>
+        <w:t>Checkstyle</w:t>
+      </w:r>
+      <w:proofErr w:type="spellEnd"/>
+    </w:p>
+    <w:p/>
+    <w:p>
+      <w:pPr>
+        <w:rPr>
+          <w:lang w:val="en-US"/>
+        </w:rPr>
+      </w:pPr>
+      <w:r>
+        <w:rPr>
+          <w:lang w:val="en-US"/>
+        </w:rPr>
+        <w:t xml:space="preserve">We should not forget that sometimes we have to run the </w:t>
+      </w:r>
+      <w:proofErr w:type="spellStart"/>
+      <w:r>
+        <w:rPr>
+          <w:lang w:val="en-US"/>
+        </w:rPr>
+        <w:t>gradle</w:t>
+      </w:r>
+      <w:proofErr w:type="spellEnd"/>
+      <w:r>
+        <w:rPr>
+          <w:lang w:val="en-US"/>
+        </w:rPr>
+        <w:t xml:space="preserve"> </w:t>
+      </w:r>
+      <w:proofErr w:type="spellStart"/>
+      <w:r>
+        <w:rPr>
+          <w:lang w:val="en-US"/>
+        </w:rPr>
+        <w:t>checkstyle</w:t>
+      </w:r>
+      <w:proofErr w:type="spellEnd"/>
+      <w:r>
+        <w:rPr>
+          <w:lang w:val="en-US"/>
+        </w:rPr>
+        <w:t xml:space="preserve"> file to see how we are doing with nice layout of our code.</w:t>
+      </w:r>
+    </w:p>
+    <w:p>
+      <w:pPr>
+        <w:rPr>
+          <w:lang w:val="en-US"/>
+        </w:rPr>
+      </w:pPr>
+      <w:r>
+        <w:rPr>
+          <w:lang w:val="en-US"/>
+        </w:rPr>
+        <w:t xml:space="preserve">For now our </w:t>
+      </w:r>
+      <w:proofErr w:type="spellStart"/>
+      <w:r>
+        <w:rPr>
+          <w:lang w:val="en-US"/>
+        </w:rPr>
+        <w:t>checkstyle</w:t>
+      </w:r>
+      <w:proofErr w:type="spellEnd"/>
+      <w:r>
+        <w:rPr>
+          <w:lang w:val="en-US"/>
+        </w:rPr>
+        <w:t xml:space="preserve"> report is horrible so we will definitely have to arrange that.</w:t>
+      </w:r>
+    </w:p>
+    <w:p>
+      <w:pPr>
+        <w:rPr>
+          <w:lang w:val="en-US"/>
+        </w:rPr>
+      </w:pPr>
+    </w:p>
+    <w:p>
+      <w:pPr>
+        <w:pStyle w:val="Lijstalinea"/>
+        <w:numPr>
+          <w:ilvl w:val="0"/>
+          <w:numId w:val="3"/>
+        </w:numPr>
+      </w:pPr>
+      <w:r>
+        <w:t xml:space="preserve">Issue </w:t>
+      </w:r>
+      <w:proofErr w:type="spellStart"/>
+      <w:r>
+        <w:t>weights</w:t>
+      </w:r>
+      <w:proofErr w:type="spellEnd"/>
+    </w:p>
+    <w:p/>
+    <w:p>
+      <w:pPr>
+        <w:rPr>
+          <w:lang w:val="en-US"/>
+        </w:rPr>
+      </w:pPr>
+      <w:r>
+        <w:rPr>
+          <w:lang w:val="en-US"/>
+        </w:rPr>
+        <w:t>When creating issues make sure we make it as 'full' as possible. So that means adding title, description, comments (if needed), labels, assignees (if possible), and weights! Weight 1 is least important and weight 10 is most important. That way the TA's can see how we work.</w:t>
+      </w:r>
+    </w:p>
+    <w:p>
+      <w:pPr>
+        <w:rPr>
+          <w:lang w:val="en-US"/>
+        </w:rPr>
+      </w:pPr>
+      <w:r>
+        <w:rPr>
+          <w:lang w:val="en-US"/>
+        </w:rPr>
+        <w:t xml:space="preserve"> </w:t>
+      </w:r>
+    </w:p>
+    <w:p>
+      <w:pPr>
+        <w:pStyle w:val="Lijstalinea"/>
+        <w:numPr>
+          <w:ilvl w:val="0"/>
+          <w:numId w:val="3"/>
+        </w:numPr>
+      </w:pPr>
+      <w:proofErr w:type="spellStart"/>
+      <w:r>
+        <w:t>Merge</w:t>
+      </w:r>
+      <w:proofErr w:type="spellEnd"/>
+      <w:r>
+        <w:t xml:space="preserve"> </w:t>
+      </w:r>
+      <w:proofErr w:type="spellStart"/>
+      <w:r>
+        <w:t>request</w:t>
+      </w:r>
+      <w:proofErr w:type="spellEnd"/>
+      <w:r>
+        <w:t xml:space="preserve"> </w:t>
+      </w:r>
+      <w:proofErr w:type="spellStart"/>
+      <w:r>
+        <w:t>approvals</w:t>
+      </w:r>
+      <w:proofErr w:type="spellEnd"/>
+    </w:p>
+    <w:p/>
+    <w:p>
+      <w:pPr>
+        <w:rPr>
+          <w:lang w:val="en-US"/>
+        </w:rPr>
+      </w:pPr>
+      <w:proofErr w:type="spellStart"/>
+      <w:r>
+        <w:rPr>
+          <w:lang w:val="en-US"/>
+        </w:rPr>
+        <w:t>Lets</w:t>
+      </w:r>
+      <w:proofErr w:type="spellEnd"/>
+      <w:r>
+        <w:rPr>
+          <w:lang w:val="en-US"/>
+        </w:rPr>
+        <w:t xml:space="preserve"> have a rule that when someone creates a merge request, that person creates it from an issue (from the issue board) such that it is linked to that issue and the TA's can see why we are merging (based on what issue). Also when the GUI team creates a merge request, the back end team (at least 2 or 3 people) have to approve it and vice versa as well.</w:t>
+      </w:r>
+    </w:p>
+    <w:p>
+      <w:pPr>
+        <w:rPr>
+          <w:lang w:val="en-US"/>
+        </w:rPr>
+      </w:pPr>
+    </w:p>
+    <w:p>
+      <w:pPr>
+        <w:rPr>
+          <w:lang w:val="en-US"/>
+        </w:rPr>
+      </w:pPr>
       <w:bookmarkStart w:id="0" w:name="_GoBack"/>
       <w:bookmarkEnd w:id="0"/>
     </w:p>
     <w:p>
       <w:pPr>
-        <w:pStyle w:val="Lijstalinea"/>
-        <w:numPr>
-          <w:ilvl w:val="2"/>
-          <w:numId w:val="1"/>
-        </w:numPr>
-        <w:rPr>
-          <w:lang w:val="en-US"/>
-        </w:rPr>
-      </w:pPr>
-      <w:r>
-        <w:rPr>
-          <w:lang w:val="en-US"/>
-        </w:rPr>
-        <w:t>More cohesion.</w:t>
-      </w:r>
-    </w:p>
-    <w:p>
-      <w:pPr>
-        <w:pStyle w:val="Lijstalinea"/>
-        <w:numPr>
-          <w:ilvl w:val="2"/>
-          <w:numId w:val="1"/>
-        </w:numPr>
-        <w:rPr>
-          <w:lang w:val="en-US"/>
-        </w:rPr>
-      </w:pPr>
-      <w:r>
-        <w:rPr>
-          <w:lang w:val="en-US"/>
-        </w:rPr>
-        <w:t xml:space="preserve">Methods associated with unpacking </w:t>
-      </w:r>
-      <w:r>
-        <w:rPr>
-          <w:lang w:val="en-US"/>
-        </w:rPr>
-        <w:t xml:space="preserve">an </w:t>
-      </w:r>
-      <w:r>
-        <w:rPr>
-          <w:lang w:val="en-US"/>
-        </w:rPr>
-        <w:t>object of the type are encapsulated in the class at the given t</w:t>
-      </w:r>
-      <w:r>
-        <w:rPr>
-          <w:lang w:val="en-US"/>
-        </w:rPr>
-        <w:t>ype.</w:t>
-      </w:r>
-    </w:p>
-    <w:p>
-      <w:pPr>
-        <w:pStyle w:val="Lijstalinea"/>
-        <w:numPr>
-          <w:ilvl w:val="2"/>
-          <w:numId w:val="1"/>
-        </w:numPr>
-        <w:rPr>
-          <w:lang w:val="en-US"/>
-        </w:rPr>
-      </w:pPr>
-      <w:r>
-        <w:rPr>
-          <w:lang w:val="en-US"/>
-        </w:rPr>
-        <w:t>More intuitive.</w:t>
-      </w:r>
-    </w:p>
-    <w:p>
-      <w:pPr>
-        <w:rPr>
-          <w:lang w:val="en-US"/>
-        </w:rPr>
-      </w:pPr>
-    </w:p>
-    <w:p>
-      <w:pPr>
-        <w:pStyle w:val="Lijstalinea"/>
-        <w:numPr>
-          <w:ilvl w:val="0"/>
-          <w:numId w:val="1"/>
-        </w:numPr>
-        <w:rPr>
-          <w:lang w:val="en-US"/>
-        </w:rPr>
-      </w:pPr>
-      <w:r>
-        <w:rPr>
-          <w:lang w:val="en-US"/>
-        </w:rPr>
-        <w:t xml:space="preserve">We have </w:t>
-      </w:r>
-      <w:proofErr w:type="spellStart"/>
-      <w:r>
-        <w:rPr>
-          <w:lang w:val="en-US"/>
-        </w:rPr>
-        <w:t>ldl</w:t>
-      </w:r>
-      <w:proofErr w:type="spellEnd"/>
-      <w:r>
-        <w:rPr>
-          <w:lang w:val="en-US"/>
-        </w:rPr>
-        <w:t>+</w:t>
-      </w:r>
-    </w:p>
-    <w:p>
-      <w:pPr>
-        <w:pStyle w:val="Lijstalinea"/>
-        <w:numPr>
-          <w:ilvl w:val="0"/>
-          <w:numId w:val="1"/>
-        </w:numPr>
-        <w:rPr>
-          <w:lang w:val="en-US"/>
-        </w:rPr>
-      </w:pPr>
-      <w:r>
-        <w:rPr>
-          <w:lang w:val="en-US"/>
-        </w:rPr>
-        <w:t xml:space="preserve">Work distribution looks </w:t>
-      </w:r>
-      <w:r>
-        <w:rPr>
-          <w:lang w:val="en-US"/>
-        </w:rPr>
-        <w:t>awful</w:t>
-      </w:r>
-    </w:p>
-    <w:p>
-      <w:pPr>
-        <w:pStyle w:val="Lijstalinea"/>
-        <w:numPr>
-          <w:ilvl w:val="2"/>
-          <w:numId w:val="1"/>
-        </w:numPr>
-        <w:rPr>
-          <w:lang w:val="en-US"/>
-        </w:rPr>
-      </w:pPr>
-      <w:r>
-        <w:rPr>
-          <w:lang w:val="en-US"/>
-        </w:rPr>
-        <w:t>Ethan and Hao have about 95% of all pushes.</w:t>
-      </w:r>
-    </w:p>
-    <w:p>
-      <w:pPr>
-        <w:pStyle w:val="Lijstalinea"/>
-        <w:numPr>
-          <w:ilvl w:val="2"/>
-          <w:numId w:val="1"/>
-        </w:numPr>
-        <w:rPr>
-          <w:lang w:val="en-US"/>
-        </w:rPr>
-      </w:pPr>
-      <w:r>
-        <w:rPr>
-          <w:lang w:val="en-US"/>
-        </w:rPr>
-        <w:lastRenderedPageBreak/>
-        <w:t>Lack of merges to development and master branch.</w:t>
-      </w:r>
+        <w:rPr>
+          <w:lang w:val="en-US"/>
+        </w:rPr>
+      </w:pPr>
     </w:p>
     <w:sectPr>
       <w:pgSz w:w="11906" w:h="16838"/>
@@ -1279,7 +1561,7 @@
         <w:rFonts w:ascii="Symbol" w:hAnsi="Symbol" w:hint="default"/>
       </w:rPr>
     </w:lvl>
-    <w:lvl w:ilvl="1" w:tplc="04130003" w:tentative="1">
+    <w:lvl w:ilvl="1" w:tplc="04130003">
       <w:start w:val="1"/>
       <w:numFmt w:val="bullet"/>
       <w:lvlText w:val="o"/>
@@ -1489,11 +1771,126 @@
       </w:rPr>
     </w:lvl>
   </w:abstractNum>
+  <w:abstractNum w:abstractNumId="2" w15:restartNumberingAfterBreak="0">
+    <w:nsid w:val="32D149F6"/>
+    <w:multiLevelType w:val="hybridMultilevel"/>
+    <w:tmpl w:val="6E8086EA"/>
+    <w:lvl w:ilvl="0" w:tplc="84923A14">
+      <w:numFmt w:val="bullet"/>
+      <w:lvlText w:val="-"/>
+      <w:lvlJc w:val="left"/>
+      <w:pPr>
+        <w:ind w:left="720" w:hanging="360"/>
+      </w:pPr>
+      <w:rPr>
+        <w:rFonts w:ascii="Calibri" w:eastAsiaTheme="minorHAnsi" w:hAnsi="Calibri" w:cs="Calibri" w:hint="default"/>
+      </w:rPr>
+    </w:lvl>
+    <w:lvl w:ilvl="1" w:tplc="04090003" w:tentative="1">
+      <w:start w:val="1"/>
+      <w:numFmt w:val="bullet"/>
+      <w:lvlText w:val="o"/>
+      <w:lvlJc w:val="left"/>
+      <w:pPr>
+        <w:ind w:left="1440" w:hanging="360"/>
+      </w:pPr>
+      <w:rPr>
+        <w:rFonts w:ascii="Courier New" w:hAnsi="Courier New" w:cs="Courier New" w:hint="default"/>
+      </w:rPr>
+    </w:lvl>
+    <w:lvl w:ilvl="2" w:tplc="04090005" w:tentative="1">
+      <w:start w:val="1"/>
+      <w:numFmt w:val="bullet"/>
+      <w:lvlText w:val=""/>
+      <w:lvlJc w:val="left"/>
+      <w:pPr>
+        <w:ind w:left="2160" w:hanging="360"/>
+      </w:pPr>
+      <w:rPr>
+        <w:rFonts w:ascii="Wingdings" w:hAnsi="Wingdings" w:hint="default"/>
+      </w:rPr>
+    </w:lvl>
+    <w:lvl w:ilvl="3" w:tplc="04090001" w:tentative="1">
+      <w:start w:val="1"/>
+      <w:numFmt w:val="bullet"/>
+      <w:lvlText w:val=""/>
+      <w:lvlJc w:val="left"/>
+      <w:pPr>
+        <w:ind w:left="2880" w:hanging="360"/>
+      </w:pPr>
+      <w:rPr>
+        <w:rFonts w:ascii="Symbol" w:hAnsi="Symbol" w:hint="default"/>
+      </w:rPr>
+    </w:lvl>
+    <w:lvl w:ilvl="4" w:tplc="04090003" w:tentative="1">
+      <w:start w:val="1"/>
+      <w:numFmt w:val="bullet"/>
+      <w:lvlText w:val="o"/>
+      <w:lvlJc w:val="left"/>
+      <w:pPr>
+        <w:ind w:left="3600" w:hanging="360"/>
+      </w:pPr>
+      <w:rPr>
+        <w:rFonts w:ascii="Courier New" w:hAnsi="Courier New" w:cs="Courier New" w:hint="default"/>
+      </w:rPr>
+    </w:lvl>
+    <w:lvl w:ilvl="5" w:tplc="04090005" w:tentative="1">
+      <w:start w:val="1"/>
+      <w:numFmt w:val="bullet"/>
+      <w:lvlText w:val=""/>
+      <w:lvlJc w:val="left"/>
+      <w:pPr>
+        <w:ind w:left="4320" w:hanging="360"/>
+      </w:pPr>
+      <w:rPr>
+        <w:rFonts w:ascii="Wingdings" w:hAnsi="Wingdings" w:hint="default"/>
+      </w:rPr>
+    </w:lvl>
+    <w:lvl w:ilvl="6" w:tplc="04090001" w:tentative="1">
+      <w:start w:val="1"/>
+      <w:numFmt w:val="bullet"/>
+      <w:lvlText w:val=""/>
+      <w:lvlJc w:val="left"/>
+      <w:pPr>
+        <w:ind w:left="5040" w:hanging="360"/>
+      </w:pPr>
+      <w:rPr>
+        <w:rFonts w:ascii="Symbol" w:hAnsi="Symbol" w:hint="default"/>
+      </w:rPr>
+    </w:lvl>
+    <w:lvl w:ilvl="7" w:tplc="04090003" w:tentative="1">
+      <w:start w:val="1"/>
+      <w:numFmt w:val="bullet"/>
+      <w:lvlText w:val="o"/>
+      <w:lvlJc w:val="left"/>
+      <w:pPr>
+        <w:ind w:left="5760" w:hanging="360"/>
+      </w:pPr>
+      <w:rPr>
+        <w:rFonts w:ascii="Courier New" w:hAnsi="Courier New" w:cs="Courier New" w:hint="default"/>
+      </w:rPr>
+    </w:lvl>
+    <w:lvl w:ilvl="8" w:tplc="04090005" w:tentative="1">
+      <w:start w:val="1"/>
+      <w:numFmt w:val="bullet"/>
+      <w:lvlText w:val=""/>
+      <w:lvlJc w:val="left"/>
+      <w:pPr>
+        <w:ind w:left="6480" w:hanging="360"/>
+      </w:pPr>
+      <w:rPr>
+        <w:rFonts w:ascii="Wingdings" w:hAnsi="Wingdings" w:hint="default"/>
+      </w:rPr>
+    </w:lvl>
+  </w:abstractNum>
   <w:num w:numId="1">
     <w:abstractNumId w:val="0"/>
   </w:num>
   <w:num w:numId="2">
     <w:abstractNumId w:val="1"/>
+  </w:num>
+  <w:num w:numId="3">
+    <w:abstractNumId w:val="2"/>
   </w:num>
 </w:numbering>
 </file>
@@ -1621,6 +2018,7 @@
     <w:lsdException w:name="HTML Sample" w:semiHidden="1" w:unhideWhenUsed="1"/>
     <w:lsdException w:name="HTML Typewriter" w:semiHidden="1" w:unhideWhenUsed="1"/>
     <w:lsdException w:name="HTML Variable" w:semiHidden="1" w:unhideWhenUsed="1"/>
+    <w:lsdException w:name="Normal Table" w:semiHidden="1" w:unhideWhenUsed="1"/>
     <w:lsdException w:name="annotation subject" w:semiHidden="1" w:unhideWhenUsed="1"/>
     <w:lsdException w:name="No List" w:semiHidden="1" w:unhideWhenUsed="1"/>
     <w:lsdException w:name="Outline List 1" w:semiHidden="1" w:unhideWhenUsed="1"/>
@@ -1666,9 +2064,11 @@
     <w:lsdException w:name="Table Subtle 1" w:semiHidden="1" w:unhideWhenUsed="1"/>
     <w:lsdException w:name="Table Subtle 2" w:semiHidden="1" w:unhideWhenUsed="1"/>
     <w:lsdException w:name="Table Web 1" w:semiHidden="1" w:unhideWhenUsed="1"/>
+    <w:lsdException w:name="Table Web 2" w:semiHidden="1" w:unhideWhenUsed="1"/>
     <w:lsdException w:name="Table Web 3" w:semiHidden="1" w:unhideWhenUsed="1"/>
     <w:lsdException w:name="Balloon Text" w:semiHidden="1" w:unhideWhenUsed="1"/>
     <w:lsdException w:name="Table Grid" w:uiPriority="39"/>
+    <w:lsdException w:name="Table Theme" w:semiHidden="1" w:unhideWhenUsed="1"/>
     <w:lsdException w:name="Placeholder Text" w:semiHidden="1"/>
     <w:lsdException w:name="No Spacing" w:uiPriority="1" w:qFormat="1"/>
     <w:lsdException w:name="Light Shading" w:uiPriority="60"/>

</xml_diff>